<commit_message>
cs sdk version 0.2
</commit_message>
<xml_diff>
--- a/lang/cs/M1 Test Application Plan.docx
+++ b/lang/cs/M1 Test Application Plan.docx
@@ -237,7 +237,15 @@
         <w:rPr>
           <w:rStyle w:val="Strong"/>
         </w:rPr>
-        <w:t>Due 03.011</w:t>
+        <w:t>Due 03.</w:t>
+      </w:r>
+      <w:bookmarkStart w:id="0" w:name="_GoBack"/>
+      <w:bookmarkEnd w:id="0"/>
+      <w:r>
+        <w:rPr>
+          <w:rStyle w:val="Strong"/>
+        </w:rPr>
+        <w:t>11</w:t>
       </w:r>
       <w:r>
         <w:rPr>
@@ -318,8 +326,6 @@
         </w:rPr>
         <w:t>Due 03.20</w:t>
       </w:r>
-      <w:bookmarkStart w:id="0" w:name="_GoBack"/>
-      <w:bookmarkEnd w:id="0"/>
       <w:r>
         <w:rPr>
           <w:rStyle w:val="Strong"/>
@@ -592,6 +598,7 @@
     <w:lsdException w:name="HTML Sample" w:semiHidden="1" w:unhideWhenUsed="1"/>
     <w:lsdException w:name="HTML Typewriter" w:semiHidden="1" w:unhideWhenUsed="1"/>
     <w:lsdException w:name="HTML Variable" w:semiHidden="1" w:unhideWhenUsed="1"/>
+    <w:lsdException w:name="Normal Table" w:semiHidden="1" w:unhideWhenUsed="1"/>
     <w:lsdException w:name="annotation subject" w:semiHidden="1" w:unhideWhenUsed="1"/>
     <w:lsdException w:name="No List" w:semiHidden="1" w:unhideWhenUsed="1"/>
     <w:lsdException w:name="Outline List 1" w:semiHidden="1" w:unhideWhenUsed="1"/>
@@ -638,8 +645,10 @@
     <w:lsdException w:name="Table Subtle 2" w:semiHidden="1" w:unhideWhenUsed="1"/>
     <w:lsdException w:name="Table Web 1" w:semiHidden="1" w:unhideWhenUsed="1"/>
     <w:lsdException w:name="Table Web 2" w:semiHidden="1" w:unhideWhenUsed="1"/>
+    <w:lsdException w:name="Table Web 3" w:semiHidden="1" w:unhideWhenUsed="1"/>
     <w:lsdException w:name="Balloon Text" w:semiHidden="1" w:unhideWhenUsed="1"/>
     <w:lsdException w:name="Table Grid" w:uiPriority="39"/>
+    <w:lsdException w:name="Table Theme" w:semiHidden="1" w:unhideWhenUsed="1"/>
     <w:lsdException w:name="Placeholder Text" w:semiHidden="1"/>
     <w:lsdException w:name="No Spacing" w:uiPriority="1" w:qFormat="1"/>
     <w:lsdException w:name="Light Shading" w:uiPriority="60"/>

</xml_diff>